<commit_message>
Added new chapter #46 'Big Pig and the bed'
</commit_message>
<xml_diff>
--- a/my_family.docx
+++ b/my_family.docx
@@ -75,8 +75,6 @@
           <w:lang w:val="ru-RU"/>
         </w:rPr>
       </w:pPr>
-      <w:bookmarkStart w:id="0" w:name="_GoBack"/>
-      <w:bookmarkEnd w:id="0"/>
       <w:r>
         <w:rPr>
           <w:lang w:val="ru-RU"/>
@@ -3835,14 +3833,14 @@
         </w:rPr>
         <w:t>а уроке они получили оценки</w:t>
       </w:r>
-      <w:bookmarkStart w:id="1" w:name="_Hlk515010534"/>
+      <w:bookmarkStart w:id="0" w:name="_Hlk515010534"/>
       <w:r>
         <w:rPr>
           <w:lang w:val="ru-RU"/>
         </w:rPr>
         <w:t>.</w:t>
       </w:r>
-      <w:bookmarkEnd w:id="1"/>
+      <w:bookmarkEnd w:id="0"/>
       <w:r>
         <w:rPr>
           <w:lang w:val="ru-RU"/>
@@ -7764,7 +7762,10 @@
     </w:p>
     <w:p>
       <w:pPr>
-        <w:rPr>
+        <w:pStyle w:val="IntenseQuote"/>
+        <w:rPr>
+          <w:b/>
+          <w:i w:val="0"/>
           <w:lang w:val="ru-RU"/>
         </w:rPr>
       </w:pPr>
@@ -7774,63 +7775,114 @@
         </w:rPr>
         <w:t xml:space="preserve">  </w:t>
       </w:r>
-    </w:p>
-    <w:p>
-      <w:pPr>
+      <w:r>
+        <w:rPr>
+          <w:lang w:val="ru-RU"/>
+        </w:rPr>
+        <w:t xml:space="preserve">46. </w:t>
+      </w:r>
+      <w:r>
+        <w:rPr>
+          <w:b/>
+          <w:i w:val="0"/>
+          <w:lang w:val="ru-RU"/>
+        </w:rPr>
+        <w:t>Большесвина и кровать</w:t>
+      </w:r>
+    </w:p>
+    <w:p>
+      <w:pPr>
+        <w:rPr>
+          <w:lang w:val="ru-RU"/>
+        </w:rPr>
+      </w:pPr>
+      <w:r>
+        <w:rPr>
+          <w:lang w:val="ru-RU"/>
+        </w:rPr>
+        <w:t>Большесвина недавно выпустила корни в кровать она говорит, что так бывает часто и ничего удивительного тут нет! Свиняша даже придумал в честь этого стих:</w:t>
+      </w:r>
+    </w:p>
+    <w:p>
+      <w:pPr>
+        <w:jc w:val="center"/>
         <w:rPr>
           <w:i/>
           <w:lang w:val="ru-RU"/>
         </w:rPr>
       </w:pPr>
-    </w:p>
-    <w:p>
-      <w:pPr>
+      <w:r>
         <w:rPr>
           <w:i/>
           <w:lang w:val="ru-RU"/>
         </w:rPr>
-      </w:pPr>
-      <w:r>
-        <w:rPr>
-          <w:noProof/>
-        </w:rPr>
-        <w:lastRenderedPageBreak/>
-        <w:drawing>
-          <wp:inline distT="0" distB="0" distL="0" distR="0" wp14:anchorId="04A67B95" wp14:editId="2D20CF1C">
-            <wp:extent cx="6152515" cy="3460750"/>
-            <wp:effectExtent l="0" t="0" r="635" b="6350"/>
-            <wp:docPr id="11" name="Picture 11"/>
-            <wp:cNvGraphicFramePr>
-              <a:graphicFrameLocks xmlns:a="http://schemas.openxmlformats.org/drawingml/2006/main" noChangeAspect="1"/>
-            </wp:cNvGraphicFramePr>
-            <a:graphic xmlns:a="http://schemas.openxmlformats.org/drawingml/2006/main">
-              <a:graphicData uri="http://schemas.openxmlformats.org/drawingml/2006/picture">
-                <pic:pic xmlns:pic="http://schemas.openxmlformats.org/drawingml/2006/picture">
-                  <pic:nvPicPr>
-                    <pic:cNvPr id="1" name=""/>
-                    <pic:cNvPicPr/>
-                  </pic:nvPicPr>
-                  <pic:blipFill>
-                    <a:blip r:embed="rId16"/>
-                    <a:stretch>
-                      <a:fillRect/>
-                    </a:stretch>
-                  </pic:blipFill>
-                  <pic:spPr>
-                    <a:xfrm>
-                      <a:off x="0" y="0"/>
-                      <a:ext cx="6152515" cy="3460750"/>
-                    </a:xfrm>
-                    <a:prstGeom prst="rect">
-                      <a:avLst/>
-                    </a:prstGeom>
-                  </pic:spPr>
-                </pic:pic>
-              </a:graphicData>
-            </a:graphic>
-          </wp:inline>
-        </w:drawing>
-      </w:r>
+        <w:t>Словно два магнита,</w:t>
+      </w:r>
+    </w:p>
+    <w:p>
+      <w:pPr>
+        <w:jc w:val="center"/>
+        <w:rPr>
+          <w:i/>
+          <w:lang w:val="ru-RU"/>
+        </w:rPr>
+      </w:pPr>
+      <w:r>
+        <w:rPr>
+          <w:i/>
+          <w:lang w:val="ru-RU"/>
+        </w:rPr>
+        <w:t xml:space="preserve"> свинка и кровать,</w:t>
+      </w:r>
+    </w:p>
+    <w:p>
+      <w:pPr>
+        <w:jc w:val="center"/>
+        <w:rPr>
+          <w:i/>
+          <w:lang w:val="ru-RU"/>
+        </w:rPr>
+      </w:pPr>
+      <w:r>
+        <w:rPr>
+          <w:i/>
+          <w:lang w:val="ru-RU"/>
+        </w:rPr>
+        <w:t>трудно от кровати,</w:t>
+      </w:r>
+    </w:p>
+    <w:p>
+      <w:pPr>
+        <w:jc w:val="center"/>
+        <w:rPr>
+          <w:i/>
+          <w:lang w:val="ru-RU"/>
+        </w:rPr>
+      </w:pPr>
+      <w:r>
+        <w:rPr>
+          <w:i/>
+          <w:lang w:val="ru-RU"/>
+        </w:rPr>
+        <w:t>свинку оторвать</w:t>
+      </w:r>
+      <w:r>
+        <w:rPr>
+          <w:i/>
+          <w:lang w:val="ru-RU"/>
+        </w:rPr>
+        <w:t>.</w:t>
+      </w:r>
+    </w:p>
+    <w:p>
+      <w:pPr>
+        <w:rPr>
+          <w:i/>
+          <w:lang w:val="ru-RU"/>
+        </w:rPr>
+      </w:pPr>
+      <w:bookmarkStart w:id="1" w:name="_GoBack"/>
+      <w:bookmarkEnd w:id="1"/>
     </w:p>
     <w:sectPr>
       <w:pgSz w:w="12240" w:h="15840"/>
@@ -9813,7 +9865,7 @@
 </file>
 
 <file path=customXml/itemProps1.xml><?xml version="1.0" encoding="utf-8"?>
-<ds:datastoreItem xmlns:ds="http://schemas.openxmlformats.org/officeDocument/2006/customXml" ds:itemID="{82143CFF-39C7-49BF-93AE-034ACCF22098}">
+<ds:datastoreItem xmlns:ds="http://schemas.openxmlformats.org/officeDocument/2006/customXml" ds:itemID="{3263902E-3416-4267-B8FA-9A8342B982D1}">
   <ds:schemaRefs>
     <ds:schemaRef ds:uri="http://schemas.openxmlformats.org/officeDocument/2006/bibliography"/>
   </ds:schemaRefs>

</xml_diff>

<commit_message>
added chapter #47 - Big Pig and baked chicken
</commit_message>
<xml_diff>
--- a/my_family.docx
+++ b/my_family.docx
@@ -4574,13 +4574,27 @@
         <w:rPr>
           <w:lang w:val="ru-RU"/>
         </w:rPr>
-        <w:t xml:space="preserve">Коняша повредил Поняше </w:t>
-      </w:r>
-      <w:r>
-        <w:rPr>
-          <w:lang w:val="ru-RU"/>
-        </w:rPr>
-        <w:t>нокоть</w:t>
+        <w:t xml:space="preserve">Коняша повредил </w:t>
+      </w:r>
+      <w:proofErr w:type="spellStart"/>
+      <w:r>
+        <w:rPr>
+          <w:lang w:val="ru-RU"/>
+        </w:rPr>
+        <w:t>Поняше</w:t>
+      </w:r>
+      <w:proofErr w:type="spellEnd"/>
+      <w:r>
+        <w:rPr>
+          <w:lang w:val="ru-RU"/>
+        </w:rPr>
+        <w:t xml:space="preserve"> </w:t>
+      </w:r>
+      <w:r>
+        <w:rPr>
+          <w:lang w:val="ru-RU"/>
+        </w:rPr>
+        <w:t>копыто</w:t>
       </w:r>
       <w:r>
         <w:rPr>
@@ -7876,13 +7890,136 @@
     </w:p>
     <w:p>
       <w:pPr>
-        <w:rPr>
-          <w:i/>
-          <w:lang w:val="ru-RU"/>
-        </w:rPr>
-      </w:pPr>
+        <w:pStyle w:val="IntenseQuote"/>
+        <w:rPr>
+          <w:b/>
+          <w:i w:val="0"/>
+          <w:lang w:val="ru-RU"/>
+        </w:rPr>
+      </w:pPr>
+      <w:r>
+        <w:rPr>
+          <w:lang w:val="ru-RU"/>
+        </w:rPr>
+        <w:lastRenderedPageBreak/>
+        <w:t xml:space="preserve">47. </w:t>
+      </w:r>
+      <w:r>
+        <w:rPr>
+          <w:b/>
+          <w:i w:val="0"/>
+          <w:lang w:val="ru-RU"/>
+        </w:rPr>
+        <w:t>Большесвина и запеканочка</w:t>
+      </w:r>
+    </w:p>
+    <w:p>
+      <w:pPr>
+        <w:rPr>
+          <w:lang w:val="ru-RU"/>
+        </w:rPr>
+      </w:pPr>
+      <w:r>
+        <w:rPr>
+          <w:lang w:val="ru-RU"/>
+        </w:rPr>
+        <w:t xml:space="preserve">Одним </w:t>
+      </w:r>
+      <w:r>
+        <w:rPr>
+          <w:lang w:val="ru-RU"/>
+        </w:rPr>
+        <w:t>светлым днем Большесвине стало грустно, и она решила сделать что-нибудь поесть чтобы поднять настроение. Она купила полкило куриного филе, пакетик сливок, помидорку и немаленький кусок сыра. Все это она положила в сковородку и поставила в духовку. Прошло 2 часа</w:t>
+      </w:r>
+      <w:r>
+        <w:rPr>
+          <w:lang w:val="ru-RU"/>
+        </w:rPr>
+        <w:t>,</w:t>
+      </w:r>
+      <w:r>
+        <w:rPr>
+          <w:lang w:val="ru-RU"/>
+        </w:rPr>
+        <w:t xml:space="preserve"> запеканочка приготовилась. Большесвина достала запеканочку</w:t>
+      </w:r>
+      <w:r>
+        <w:rPr>
+          <w:lang w:val="ru-RU"/>
+        </w:rPr>
+        <w:t>,</w:t>
+      </w:r>
+      <w:r>
+        <w:rPr>
+          <w:lang w:val="ru-RU"/>
+        </w:rPr>
+        <w:t xml:space="preserve"> смотрит на нее, противно</w:t>
+      </w:r>
+      <w:r>
+        <w:rPr>
+          <w:lang w:val="ru-RU"/>
+        </w:rPr>
+        <w:t>,</w:t>
+      </w:r>
       <w:bookmarkStart w:id="1" w:name="_GoBack"/>
       <w:bookmarkEnd w:id="1"/>
+      <w:r>
+        <w:rPr>
+          <w:lang w:val="ru-RU"/>
+        </w:rPr>
+        <w:t xml:space="preserve"> есть не хочется. </w:t>
+      </w:r>
+    </w:p>
+    <w:p>
+      <w:pPr>
+        <w:rPr>
+          <w:lang w:val="ru-RU"/>
+        </w:rPr>
+      </w:pPr>
+      <w:r>
+        <w:rPr>
+          <w:lang w:val="ru-RU"/>
+        </w:rPr>
+        <w:t>Большесвина решила попробовать маленький кусочек, ест его и понимает, что получилось очень вкусная запеканочка. После этого Большесвина моментально проголодалась, она съела четверть от запеканочки, есть уже не хочется, но запеканочка такая вкусная!</w:t>
+      </w:r>
+      <w:r>
+        <w:rPr>
+          <w:lang w:val="ru-RU"/>
+        </w:rPr>
+        <w:t xml:space="preserve"> Решила Большесвина «съем</w:t>
+      </w:r>
+      <w:r>
+        <w:rPr>
+          <w:lang w:val="ru-RU"/>
+        </w:rPr>
+        <w:t xml:space="preserve"> </w:t>
+      </w:r>
+      <w:r>
+        <w:rPr>
+          <w:lang w:val="ru-RU"/>
+        </w:rPr>
+        <w:t>еще пару кусочков и все» но остановится не может все ест и ест. В какой-то момент Большесвина поняла, что запеканочку надо просто доесть, и вот остался кусочек такого размера какой Большесвина съела в самом начале, Большесвина понимает, что кусочек просто не лезет и не может она его съесть.</w:t>
+      </w:r>
+    </w:p>
+    <w:p>
+      <w:pPr>
+        <w:rPr>
+          <w:lang w:val="ru-RU"/>
+        </w:rPr>
+      </w:pPr>
+      <w:r>
+        <w:rPr>
+          <w:lang w:val="ru-RU"/>
+        </w:rPr>
+        <w:t>Ночью Большесвина проснулась пошла в туалет и всю ЗАПЕКАНОЧКУ в два маха…</w:t>
+      </w:r>
+    </w:p>
+    <w:p>
+      <w:pPr>
+        <w:rPr>
+          <w:lang w:val="ru-RU"/>
+        </w:rPr>
+      </w:pPr>
     </w:p>
     <w:sectPr>
       <w:pgSz w:w="12240" w:h="15840"/>
@@ -9865,7 +10002,7 @@
 </file>
 
 <file path=customXml/itemProps1.xml><?xml version="1.0" encoding="utf-8"?>
-<ds:datastoreItem xmlns:ds="http://schemas.openxmlformats.org/officeDocument/2006/customXml" ds:itemID="{3263902E-3416-4267-B8FA-9A8342B982D1}">
+<ds:datastoreItem xmlns:ds="http://schemas.openxmlformats.org/officeDocument/2006/customXml" ds:itemID="{091AF7AB-50A4-47C1-BFF9-12183DDD1CC6}">
   <ds:schemaRefs>
     <ds:schemaRef ds:uri="http://schemas.openxmlformats.org/officeDocument/2006/bibliography"/>
   </ds:schemaRefs>

</xml_diff>

<commit_message>
added chapter #48 - Svinyasha and the World of the Future
</commit_message>
<xml_diff>
--- a/my_family.docx
+++ b/my_family.docx
@@ -4574,27 +4574,13 @@
         <w:rPr>
           <w:lang w:val="ru-RU"/>
         </w:rPr>
-        <w:t xml:space="preserve">Коняша повредил </w:t>
-      </w:r>
-      <w:proofErr w:type="spellStart"/>
-      <w:r>
-        <w:rPr>
-          <w:lang w:val="ru-RU"/>
-        </w:rPr>
-        <w:t>Поняше</w:t>
-      </w:r>
-      <w:proofErr w:type="spellEnd"/>
-      <w:r>
-        <w:rPr>
-          <w:lang w:val="ru-RU"/>
-        </w:rPr>
-        <w:t xml:space="preserve"> </w:t>
-      </w:r>
-      <w:r>
-        <w:rPr>
-          <w:lang w:val="ru-RU"/>
-        </w:rPr>
-        <w:t>копыто</w:t>
+        <w:t xml:space="preserve">Коняша повредил Поняше </w:t>
+      </w:r>
+      <w:r>
+        <w:rPr>
+          <w:lang w:val="ru-RU"/>
+        </w:rPr>
+        <w:t>нокоть</w:t>
       </w:r>
       <w:r>
         <w:rPr>
@@ -7773,22 +7759,20 @@
         </w:rPr>
         <w:t>Так и есть</w:t>
       </w:r>
+      <w:r>
+        <w:rPr>
+          <w:lang w:val="ru-RU"/>
+        </w:rPr>
+        <w:t xml:space="preserve">  </w:t>
+      </w:r>
     </w:p>
     <w:p>
       <w:pPr>
         <w:pStyle w:val="IntenseQuote"/>
         <w:rPr>
-          <w:b/>
-          <w:i w:val="0"/>
-          <w:lang w:val="ru-RU"/>
-        </w:rPr>
-      </w:pPr>
-      <w:r>
-        <w:rPr>
-          <w:lang w:val="ru-RU"/>
-        </w:rPr>
-        <w:t xml:space="preserve">  </w:t>
-      </w:r>
+          <w:lang w:val="ru-RU"/>
+        </w:rPr>
+      </w:pPr>
       <w:r>
         <w:rPr>
           <w:lang w:val="ru-RU"/>
@@ -7819,15 +7803,12 @@
     </w:p>
     <w:p>
       <w:pPr>
-        <w:jc w:val="center"/>
-        <w:rPr>
-          <w:i/>
-          <w:lang w:val="ru-RU"/>
-        </w:rPr>
-      </w:pPr>
-      <w:r>
-        <w:rPr>
-          <w:i/>
+        <w:rPr>
+          <w:lang w:val="ru-RU"/>
+        </w:rPr>
+      </w:pPr>
+      <w:r>
+        <w:rPr>
           <w:lang w:val="ru-RU"/>
         </w:rPr>
         <w:t>Словно два магнита,</w:t>
@@ -7835,15 +7816,12 @@
     </w:p>
     <w:p>
       <w:pPr>
-        <w:jc w:val="center"/>
-        <w:rPr>
-          <w:i/>
-          <w:lang w:val="ru-RU"/>
-        </w:rPr>
-      </w:pPr>
-      <w:r>
-        <w:rPr>
-          <w:i/>
+        <w:rPr>
+          <w:lang w:val="ru-RU"/>
+        </w:rPr>
+      </w:pPr>
+      <w:r>
+        <w:rPr>
           <w:lang w:val="ru-RU"/>
         </w:rPr>
         <w:t xml:space="preserve"> свинка и кровать,</w:t>
@@ -7851,15 +7829,12 @@
     </w:p>
     <w:p>
       <w:pPr>
-        <w:jc w:val="center"/>
-        <w:rPr>
-          <w:i/>
-          <w:lang w:val="ru-RU"/>
-        </w:rPr>
-      </w:pPr>
-      <w:r>
-        <w:rPr>
-          <w:i/>
+        <w:rPr>
+          <w:lang w:val="ru-RU"/>
+        </w:rPr>
+      </w:pPr>
+      <w:r>
+        <w:rPr>
           <w:lang w:val="ru-RU"/>
         </w:rPr>
         <w:t>трудно от кровати,</w:t>
@@ -7867,33 +7842,21 @@
     </w:p>
     <w:p>
       <w:pPr>
-        <w:jc w:val="center"/>
-        <w:rPr>
-          <w:i/>
-          <w:lang w:val="ru-RU"/>
-        </w:rPr>
-      </w:pPr>
-      <w:r>
-        <w:rPr>
-          <w:i/>
-          <w:lang w:val="ru-RU"/>
-        </w:rPr>
-        <w:t>свинку оторвать</w:t>
-      </w:r>
-      <w:r>
-        <w:rPr>
-          <w:i/>
-          <w:lang w:val="ru-RU"/>
-        </w:rPr>
-        <w:t>.</w:t>
+        <w:rPr>
+          <w:lang w:val="ru-RU"/>
+        </w:rPr>
+      </w:pPr>
+      <w:r>
+        <w:rPr>
+          <w:lang w:val="ru-RU"/>
+        </w:rPr>
+        <w:t>свинку оторвать.</w:t>
       </w:r>
     </w:p>
     <w:p>
       <w:pPr>
         <w:pStyle w:val="IntenseQuote"/>
         <w:rPr>
-          <w:b/>
-          <w:i w:val="0"/>
           <w:lang w:val="ru-RU"/>
         </w:rPr>
       </w:pPr>
@@ -7902,121 +7865,314 @@
           <w:lang w:val="ru-RU"/>
         </w:rPr>
         <w:lastRenderedPageBreak/>
-        <w:t xml:space="preserve">47. </w:t>
-      </w:r>
-      <w:r>
-        <w:rPr>
-          <w:b/>
-          <w:i w:val="0"/>
-          <w:lang w:val="ru-RU"/>
-        </w:rPr>
-        <w:t>Большесвина и запеканочка</w:t>
-      </w:r>
-    </w:p>
-    <w:p>
-      <w:pPr>
-        <w:rPr>
-          <w:lang w:val="ru-RU"/>
-        </w:rPr>
-      </w:pPr>
-      <w:r>
-        <w:rPr>
-          <w:lang w:val="ru-RU"/>
-        </w:rPr>
-        <w:t xml:space="preserve">Одним </w:t>
-      </w:r>
-      <w:r>
-        <w:rPr>
-          <w:lang w:val="ru-RU"/>
-        </w:rPr>
-        <w:t>светлым днем Большесвине стало грустно, и она решила сделать что-нибудь поесть чтобы поднять настроение. Она купила полкило куриного филе, пакетик сливок, помидорку и немаленький кусок сыра. Все это она положила в сковородку и поставила в духовку. Прошло 2 часа</w:t>
-      </w:r>
-      <w:r>
-        <w:rPr>
-          <w:lang w:val="ru-RU"/>
-        </w:rPr>
-        <w:t>,</w:t>
-      </w:r>
-      <w:r>
-        <w:rPr>
-          <w:lang w:val="ru-RU"/>
-        </w:rPr>
-        <w:t xml:space="preserve"> запеканочка приготовилась. Большесвина достала запеканочку</w:t>
-      </w:r>
-      <w:r>
-        <w:rPr>
-          <w:lang w:val="ru-RU"/>
-        </w:rPr>
-        <w:t>,</w:t>
-      </w:r>
-      <w:r>
-        <w:rPr>
-          <w:lang w:val="ru-RU"/>
-        </w:rPr>
-        <w:t xml:space="preserve"> смотрит на нее, противно</w:t>
-      </w:r>
-      <w:r>
-        <w:rPr>
-          <w:lang w:val="ru-RU"/>
-        </w:rPr>
-        <w:t>,</w:t>
+        <w:t>47</w:t>
+      </w:r>
+      <w:r>
+        <w:rPr>
+          <w:b/>
+          <w:i w:val="0"/>
+          <w:lang w:val="ru-RU"/>
+        </w:rPr>
+        <w:t>. Большесвина и запеканочка</w:t>
+      </w:r>
+    </w:p>
+    <w:p>
+      <w:pPr>
+        <w:rPr>
+          <w:lang w:val="ru-RU"/>
+        </w:rPr>
+      </w:pPr>
+      <w:r>
+        <w:rPr>
+          <w:lang w:val="ru-RU"/>
+        </w:rPr>
+        <w:t xml:space="preserve">Одним светлым днем Большесвине стало грустно, и она решила сделать что-нибудь поесть чтобы поднять настроение. Она купила полкило куриного филе, пакетик сливок, помидорку и немаленький кусок сыра. Все это она положила в сковородку и поставила в духовку. Прошло 2 часа, запеканочка приготовилась. Большесвина достала запеканочку, смотрит на нее, противно, есть не хочется. </w:t>
+      </w:r>
+    </w:p>
+    <w:p>
+      <w:pPr>
+        <w:rPr>
+          <w:lang w:val="ru-RU"/>
+        </w:rPr>
+      </w:pPr>
+      <w:r>
+        <w:rPr>
+          <w:lang w:val="ru-RU"/>
+        </w:rPr>
+        <w:t>Большесвина решила попробовать маленький кусочек, ест его и понимает, что получилось очень вкусная запеканочка. После этого Большесвина моментально проголодалась, она съела четверть от запеканочки, есть уже не хочется, но запеканочка такая вкусная! Решила Большесвина «съем еще пару кусочков и все» но остановится не может все ест и ест. В какой-то момент Большесвина поняла, что запеканочку надо просто доесть, и вот остался кусочек такого размера какой Большесвина съела в самом начале, Большесвина понимает, что кусочек просто не лезет и не может она его съесть.</w:t>
+      </w:r>
+    </w:p>
+    <w:p>
+      <w:pPr>
+        <w:rPr>
+          <w:lang w:val="ru-RU"/>
+        </w:rPr>
+      </w:pPr>
+      <w:r>
+        <w:rPr>
+          <w:lang w:val="ru-RU"/>
+        </w:rPr>
+        <w:t>Ночью Большесвина проснулась пошла в туалет и всю ЗАПЕКАНОЧКУ в два маха…</w:t>
+      </w:r>
+    </w:p>
+    <w:p>
+      <w:pPr>
+        <w:pStyle w:val="IntenseQuote"/>
+        <w:rPr>
+          <w:i w:val="0"/>
+          <w:color w:val="000000" w:themeColor="text1"/>
+          <w:lang w:val="ru-RU"/>
+          <w14:shadow w14:blurRad="38100" w14:dist="19050" w14:dir="2700000" w14:sx="100000" w14:sy="100000" w14:kx="0" w14:ky="0" w14:algn="tl">
+            <w14:schemeClr w14:val="dk1">
+              <w14:alpha w14:val="60000"/>
+            </w14:schemeClr>
+          </w14:shadow>
+          <w14:textOutline w14:w="0" w14:cap="flat" w14:cmpd="sng" w14:algn="ctr">
+            <w14:noFill/>
+            <w14:prstDash w14:val="solid"/>
+            <w14:round/>
+          </w14:textOutline>
+        </w:rPr>
+      </w:pPr>
+      <w:r>
+        <w:rPr>
+          <w:lang w:val="ru-RU"/>
+        </w:rPr>
+        <w:t xml:space="preserve">48. </w:t>
+      </w:r>
+      <w:r>
+        <w:rPr>
+          <w:i w:val="0"/>
+          <w:lang w:val="ru-RU"/>
+          <w14:reflection w14:blurRad="6350" w14:stA="53000" w14:stPos="0" w14:endA="300" w14:endPos="35500" w14:dist="0" w14:dir="5400000" w14:fadeDir="5400000" w14:sx="100000" w14:sy="-90000" w14:kx="0" w14:ky="0" w14:algn="bl"/>
+          <w14:textOutline w14:w="0" w14:cap="flat" w14:cmpd="sng" w14:algn="ctr">
+            <w14:noFill/>
+            <w14:prstDash w14:val="solid"/>
+            <w14:round/>
+          </w14:textOutline>
+          <w14:textFill>
+            <w14:gradFill>
+              <w14:gsLst>
+                <w14:gs w14:pos="0">
+                  <w14:schemeClr w14:val="accent5">
+                    <w14:lumMod w14:val="50000"/>
+                  </w14:schemeClr>
+                </w14:gs>
+                <w14:gs w14:pos="50000">
+                  <w14:schemeClr w14:val="accent5"/>
+                </w14:gs>
+                <w14:gs w14:pos="100000">
+                  <w14:schemeClr w14:val="accent5">
+                    <w14:lumMod w14:val="60000"/>
+                    <w14:lumOff w14:val="40000"/>
+                  </w14:schemeClr>
+                </w14:gs>
+              </w14:gsLst>
+              <w14:lin w14:ang="5400000" w14:scaled="0"/>
+            </w14:gradFill>
+          </w14:textFill>
+        </w:rPr>
+        <w:t>СВИНЯША И МИР БУДУЩЕГО</w:t>
+      </w:r>
+      <w:r>
+        <w:rPr>
+          <w:i w:val="0"/>
+          <w:color w:val="000000" w:themeColor="text1"/>
+          <w:lang w:val="ru-RU"/>
+          <w14:shadow w14:blurRad="38100" w14:dist="19050" w14:dir="2700000" w14:sx="100000" w14:sy="100000" w14:kx="0" w14:ky="0" w14:algn="tl">
+            <w14:schemeClr w14:val="dk1">
+              <w14:alpha w14:val="60000"/>
+            </w14:schemeClr>
+          </w14:shadow>
+          <w14:textOutline w14:w="0" w14:cap="flat" w14:cmpd="sng" w14:algn="ctr">
+            <w14:noFill/>
+            <w14:prstDash w14:val="solid"/>
+            <w14:round/>
+          </w14:textOutline>
+        </w:rPr>
+        <w:t xml:space="preserve"> </w:t>
+      </w:r>
+    </w:p>
+    <w:p>
+      <w:pPr>
+        <w:rPr>
+          <w:lang w:val="ru-RU"/>
+        </w:rPr>
+      </w:pPr>
+      <w:r>
+        <w:rPr>
+          <w:lang w:val="ru-RU"/>
+        </w:rPr>
+        <w:t xml:space="preserve">Одним светлым днем Свиняша пошел к Хрюкову.  Хрюкова дома не оказалось, </w:t>
+      </w:r>
+      <w:r>
+        <w:rPr>
+          <w:lang w:val="ru-RU"/>
+        </w:rPr>
+        <w:t>Свиняша</w:t>
+      </w:r>
+      <w:r>
+        <w:rPr>
+          <w:lang w:val="ru-RU"/>
+        </w:rPr>
+        <w:t xml:space="preserve"> решил зайти в гараж Хрюкова</w:t>
+      </w:r>
+      <w:r>
+        <w:rPr>
+          <w:lang w:val="ru-RU"/>
+        </w:rPr>
+        <w:t>. Когда Свиняша зашел в гараж он увидел Хрюкова и какую-то странную машину.</w:t>
+      </w:r>
+    </w:p>
+    <w:p>
+      <w:pPr>
+        <w:rPr>
+          <w:lang w:val="ru-RU"/>
+        </w:rPr>
+      </w:pPr>
+      <w:r>
+        <w:rPr>
+          <w:lang w:val="ru-RU"/>
+        </w:rPr>
+        <w:t>Хрюков поздоровался со Свиняшей и нажал на красную кнопку, машина начала шуметь, в ней начали крутится шестеренки, переливаться жидкости. Вдруг посреди гаража появляется очень темное пятно.</w:t>
+      </w:r>
+    </w:p>
+    <w:p>
+      <w:pPr>
+        <w:rPr>
+          <w:lang w:val="ru-RU"/>
+        </w:rPr>
+      </w:pPr>
+      <w:r>
+        <w:rPr>
+          <w:lang w:val="ru-RU"/>
+        </w:rPr>
+        <w:t>Хрюков заходит в черное пятно и исчезает, Свиняша прыгает за ним и появляется в незнакомом месте. Там было очень красиво, стояли высокие небоскребы, летали в небе свинолеты и еще незнакомые машины</w:t>
+      </w:r>
+      <w:r>
+        <w:rPr>
+          <w:lang w:val="ru-RU"/>
+        </w:rPr>
+        <w:t xml:space="preserve">. Свиняша был в шоке, он спросил Хрюкова «где мы?» Хрюков ответил «это будущий Свинбург» Свиняша решил, что Хрюков шутит и все это неправда. Но хрюков рассказал ему про машину, времени которую он сделал, Свиняша все понял. Свиняша захотел есть он зашел в кафе и купил странное блюдо «трюфель под щетиной» такой вкуснятины он никогда ни ел! Свиняша </w:t>
+      </w:r>
+      <w:r>
+        <w:rPr>
+          <w:lang w:val="ru-RU"/>
+        </w:rPr>
+        <w:t xml:space="preserve">зашел в подъезд жилого дома там все было очень красиво, а лифты были самыми быстрыми, но вот уже наступила ночь Свиняша и Хрюков отправились домой на машине времени. Когда они прилетели домой, был день Хрюков рассказал Свиняше как устроена машина </w:t>
+      </w:r>
+      <w:r>
+        <w:rPr>
+          <w:lang w:val="ru-RU"/>
+        </w:rPr>
+        <w:t>времени,</w:t>
+      </w:r>
+      <w:r>
+        <w:rPr>
+          <w:lang w:val="ru-RU"/>
+        </w:rPr>
+        <w:t xml:space="preserve"> но Свиняша ничего не понял.</w:t>
+      </w:r>
+    </w:p>
+    <w:p>
+      <w:pPr>
+        <w:rPr>
+          <w:lang w:val="ru-RU"/>
+        </w:rPr>
+      </w:pPr>
+      <w:r>
+        <w:rPr>
+          <w:noProof/>
+          <w:lang w:val="ru-RU"/>
+        </w:rPr>
+        <w:drawing>
+          <wp:inline distT="0" distB="0" distL="0" distR="0" wp14:anchorId="3009E672" wp14:editId="0553EC14">
+            <wp:extent cx="3049985" cy="1878965"/>
+            <wp:effectExtent l="0" t="0" r="0" b="6985"/>
+            <wp:docPr id="12" name="Picture 12"/>
+            <wp:cNvGraphicFramePr>
+              <a:graphicFrameLocks xmlns:a="http://schemas.openxmlformats.org/drawingml/2006/main" noChangeAspect="1"/>
+            </wp:cNvGraphicFramePr>
+            <a:graphic xmlns:a="http://schemas.openxmlformats.org/drawingml/2006/main">
+              <a:graphicData uri="http://schemas.openxmlformats.org/drawingml/2006/picture">
+                <pic:pic xmlns:pic="http://schemas.openxmlformats.org/drawingml/2006/picture">
+                  <pic:nvPicPr>
+                    <pic:cNvPr id="0" name="Picture 2"/>
+                    <pic:cNvPicPr>
+                      <a:picLocks noChangeAspect="1" noChangeArrowheads="1"/>
+                    </pic:cNvPicPr>
+                  </pic:nvPicPr>
+                  <pic:blipFill>
+                    <a:blip r:embed="rId16">
+                      <a:extLst>
+                        <a:ext uri="{28A0092B-C50C-407E-A947-70E740481C1C}">
+                          <a14:useLocalDpi xmlns:a14="http://schemas.microsoft.com/office/drawing/2010/main" val="0"/>
+                        </a:ext>
+                      </a:extLst>
+                    </a:blip>
+                    <a:srcRect/>
+                    <a:stretch>
+                      <a:fillRect/>
+                    </a:stretch>
+                  </pic:blipFill>
+                  <pic:spPr bwMode="auto">
+                    <a:xfrm>
+                      <a:off x="0" y="0"/>
+                      <a:ext cx="3086880" cy="1901694"/>
+                    </a:xfrm>
+                    <a:prstGeom prst="rect">
+                      <a:avLst/>
+                    </a:prstGeom>
+                    <a:noFill/>
+                  </pic:spPr>
+                </pic:pic>
+              </a:graphicData>
+            </a:graphic>
+          </wp:inline>
+        </w:drawing>
       </w:r>
       <w:bookmarkStart w:id="1" w:name="_GoBack"/>
       <w:bookmarkEnd w:id="1"/>
-      <w:r>
-        <w:rPr>
-          <w:lang w:val="ru-RU"/>
-        </w:rPr>
-        <w:t xml:space="preserve"> есть не хочется. </w:t>
-      </w:r>
-    </w:p>
-    <w:p>
-      <w:pPr>
-        <w:rPr>
-          <w:lang w:val="ru-RU"/>
-        </w:rPr>
-      </w:pPr>
-      <w:r>
-        <w:rPr>
-          <w:lang w:val="ru-RU"/>
-        </w:rPr>
-        <w:t>Большесвина решила попробовать маленький кусочек, ест его и понимает, что получилось очень вкусная запеканочка. После этого Большесвина моментально проголодалась, она съела четверть от запеканочки, есть уже не хочется, но запеканочка такая вкусная!</w:t>
-      </w:r>
-      <w:r>
-        <w:rPr>
-          <w:lang w:val="ru-RU"/>
-        </w:rPr>
-        <w:t xml:space="preserve"> Решила Большесвина «съем</w:t>
-      </w:r>
-      <w:r>
-        <w:rPr>
-          <w:lang w:val="ru-RU"/>
-        </w:rPr>
-        <w:t xml:space="preserve"> </w:t>
-      </w:r>
-      <w:r>
-        <w:rPr>
-          <w:lang w:val="ru-RU"/>
-        </w:rPr>
-        <w:t>еще пару кусочков и все» но остановится не может все ест и ест. В какой-то момент Большесвина поняла, что запеканочку надо просто доесть, и вот остался кусочек такого размера какой Большесвина съела в самом начале, Большесвина понимает, что кусочек просто не лезет и не может она его съесть.</w:t>
-      </w:r>
-    </w:p>
-    <w:p>
-      <w:pPr>
-        <w:rPr>
-          <w:lang w:val="ru-RU"/>
-        </w:rPr>
-      </w:pPr>
-      <w:r>
-        <w:rPr>
-          <w:lang w:val="ru-RU"/>
-        </w:rPr>
-        <w:t>Ночью Большесвина проснулась пошла в туалет и всю ЗАПЕКАНОЧКУ в два маха…</w:t>
-      </w:r>
-    </w:p>
-    <w:p>
-      <w:pPr>
-        <w:rPr>
+    </w:p>
+    <w:p>
+      <w:pPr>
+        <w:rPr>
+          <w:lang w:val="ru-RU"/>
+        </w:rPr>
+      </w:pPr>
+    </w:p>
+    <w:p>
+      <w:pPr>
+        <w:rPr>
+          <w:lang w:val="ru-RU"/>
+        </w:rPr>
+      </w:pPr>
+    </w:p>
+    <w:p>
+      <w:pPr>
+        <w:rPr>
+          <w:lang w:val="ru-RU"/>
+        </w:rPr>
+      </w:pPr>
+      <w:r>
+        <w:rPr>
+          <w:lang w:val="ru-RU"/>
+        </w:rPr>
+        <w:t xml:space="preserve">  </w:t>
+      </w:r>
+    </w:p>
+    <w:p>
+      <w:pPr>
+        <w:rPr>
+          <w:i/>
+          <w:lang w:val="ru-RU"/>
+        </w:rPr>
+      </w:pPr>
+    </w:p>
+    <w:p>
+      <w:pPr>
+        <w:rPr>
+          <w:i/>
           <w:lang w:val="ru-RU"/>
         </w:rPr>
       </w:pPr>
@@ -10002,7 +10158,7 @@
 </file>
 
 <file path=customXml/itemProps1.xml><?xml version="1.0" encoding="utf-8"?>
-<ds:datastoreItem xmlns:ds="http://schemas.openxmlformats.org/officeDocument/2006/customXml" ds:itemID="{091AF7AB-50A4-47C1-BFF9-12183DDD1CC6}">
+<ds:datastoreItem xmlns:ds="http://schemas.openxmlformats.org/officeDocument/2006/customXml" ds:itemID="{99CCDE88-0997-4CF1-8285-513824990121}">
   <ds:schemaRefs>
     <ds:schemaRef ds:uri="http://schemas.openxmlformats.org/officeDocument/2006/bibliography"/>
   </ds:schemaRefs>

</xml_diff>

<commit_message>
some fixes in chapter #48
</commit_message>
<xml_diff>
--- a/my_family.docx
+++ b/my_family.docx
@@ -8021,20 +8021,44 @@
         <w:rPr>
           <w:lang w:val="ru-RU"/>
         </w:rPr>
-        <w:t>. Когда Свиняша зашел в гараж он увидел Хрюкова и какую-то странную машину.</w:t>
-      </w:r>
-    </w:p>
-    <w:p>
-      <w:pPr>
-        <w:rPr>
-          <w:lang w:val="ru-RU"/>
-        </w:rPr>
-      </w:pPr>
-      <w:r>
-        <w:rPr>
-          <w:lang w:val="ru-RU"/>
-        </w:rPr>
-        <w:t>Хрюков поздоровался со Свиняшей и нажал на красную кнопку, машина начала шуметь, в ней начали крутится шестеренки, переливаться жидкости. Вдруг посреди гаража появляется очень темное пятно.</w:t>
+        <w:t>. Когда Свиняша зашел в гараж</w:t>
+      </w:r>
+      <w:r>
+        <w:rPr>
+          <w:lang w:val="ru-RU"/>
+        </w:rPr>
+        <w:t>,</w:t>
+      </w:r>
+      <w:r>
+        <w:rPr>
+          <w:lang w:val="ru-RU"/>
+        </w:rPr>
+        <w:t xml:space="preserve"> он увидел Хрюкова и какую-то странную машину.</w:t>
+      </w:r>
+    </w:p>
+    <w:p>
+      <w:pPr>
+        <w:rPr>
+          <w:lang w:val="ru-RU"/>
+        </w:rPr>
+      </w:pPr>
+      <w:r>
+        <w:rPr>
+          <w:lang w:val="ru-RU"/>
+        </w:rPr>
+        <w:t>Хрюков поздоровался со Свиняшей и нажал на красную кнопку, машина начала шуметь, в ней начали крутит</w:t>
+      </w:r>
+      <w:r>
+        <w:rPr>
+          <w:lang w:val="ru-RU"/>
+        </w:rPr>
+        <w:t>ь</w:t>
+      </w:r>
+      <w:r>
+        <w:rPr>
+          <w:lang w:val="ru-RU"/>
+        </w:rPr>
+        <w:t>ся шестеренки, переливаться жидкости. Вдруг посреди гаража появляется очень темное пятно.</w:t>
       </w:r>
     </w:p>
     <w:p>
@@ -8053,13 +8077,171 @@
         <w:rPr>
           <w:lang w:val="ru-RU"/>
         </w:rPr>
-        <w:t xml:space="preserve">. Свиняша был в шоке, он спросил Хрюкова «где мы?» Хрюков ответил «это будущий Свинбург» Свиняша решил, что Хрюков шутит и все это неправда. Но хрюков рассказал ему про машину, времени которую он сделал, Свиняша все понял. Свиняша захотел есть он зашел в кафе и купил странное блюдо «трюфель под щетиной» такой вкуснятины он никогда ни ел! Свиняша </w:t>
-      </w:r>
-      <w:r>
-        <w:rPr>
-          <w:lang w:val="ru-RU"/>
-        </w:rPr>
-        <w:t xml:space="preserve">зашел в подъезд жилого дома там все было очень красиво, а лифты были самыми быстрыми, но вот уже наступила ночь Свиняша и Хрюков отправились домой на машине времени. Когда они прилетели домой, был день Хрюков рассказал Свиняше как устроена машина </w:t>
+        <w:t>. Свиняша был в шоке, он спросил Хрюкова</w:t>
+      </w:r>
+      <w:r>
+        <w:rPr>
+          <w:lang w:val="ru-RU"/>
+        </w:rPr>
+        <w:t>:</w:t>
+      </w:r>
+      <w:r>
+        <w:rPr>
+          <w:lang w:val="ru-RU"/>
+        </w:rPr>
+        <w:t xml:space="preserve"> «</w:t>
+      </w:r>
+      <w:r>
+        <w:rPr>
+          <w:lang w:val="ru-RU"/>
+        </w:rPr>
+        <w:t>Г</w:t>
+      </w:r>
+      <w:r>
+        <w:rPr>
+          <w:lang w:val="ru-RU"/>
+        </w:rPr>
+        <w:t>де мы?» Хрюков ответил</w:t>
+      </w:r>
+      <w:r>
+        <w:rPr>
+          <w:lang w:val="ru-RU"/>
+        </w:rPr>
+        <w:t>:</w:t>
+      </w:r>
+      <w:r>
+        <w:rPr>
+          <w:lang w:val="ru-RU"/>
+        </w:rPr>
+        <w:t xml:space="preserve"> «</w:t>
+      </w:r>
+      <w:r>
+        <w:rPr>
+          <w:lang w:val="ru-RU"/>
+        </w:rPr>
+        <w:t>Э</w:t>
+      </w:r>
+      <w:r>
+        <w:rPr>
+          <w:lang w:val="ru-RU"/>
+        </w:rPr>
+        <w:t>то будущий Свинбург»</w:t>
+      </w:r>
+      <w:r>
+        <w:rPr>
+          <w:lang w:val="ru-RU"/>
+        </w:rPr>
+        <w:t>.</w:t>
+      </w:r>
+      <w:r>
+        <w:rPr>
+          <w:lang w:val="ru-RU"/>
+        </w:rPr>
+        <w:t xml:space="preserve"> Свиняша решил, что Хрюков шутит и все это неправда. Но </w:t>
+      </w:r>
+      <w:r>
+        <w:rPr>
+          <w:lang w:val="ru-RU"/>
+        </w:rPr>
+        <w:t>Х</w:t>
+      </w:r>
+      <w:r>
+        <w:rPr>
+          <w:lang w:val="ru-RU"/>
+        </w:rPr>
+        <w:t>рюков рассказал ему про машину времени которую он сделал, Свиняша все понял. Свиняша захотел есть</w:t>
+      </w:r>
+      <w:r>
+        <w:rPr>
+          <w:lang w:val="ru-RU"/>
+        </w:rPr>
+        <w:t>,</w:t>
+      </w:r>
+      <w:r>
+        <w:rPr>
+          <w:lang w:val="ru-RU"/>
+        </w:rPr>
+        <w:t xml:space="preserve"> он зашел в кафе и купил странное блюдо «трюфель под щетиной»</w:t>
+      </w:r>
+      <w:r>
+        <w:rPr>
+          <w:lang w:val="ru-RU"/>
+        </w:rPr>
+        <w:t>,</w:t>
+      </w:r>
+      <w:r>
+        <w:rPr>
+          <w:lang w:val="ru-RU"/>
+        </w:rPr>
+        <w:t xml:space="preserve"> такой вкуснятины он никогда ни ел! Свиняша </w:t>
+      </w:r>
+      <w:r>
+        <w:rPr>
+          <w:lang w:val="ru-RU"/>
+        </w:rPr>
+        <w:t>зашел в подъезд жилого дома</w:t>
+      </w:r>
+      <w:r>
+        <w:rPr>
+          <w:lang w:val="ru-RU"/>
+        </w:rPr>
+        <w:t>,</w:t>
+      </w:r>
+      <w:r>
+        <w:rPr>
+          <w:lang w:val="ru-RU"/>
+        </w:rPr>
+        <w:t xml:space="preserve"> там все было очень красиво, а лифты были самыми быстрыми</w:t>
+      </w:r>
+      <w:r>
+        <w:rPr>
+          <w:lang w:val="ru-RU"/>
+        </w:rPr>
+        <w:t>.</w:t>
+      </w:r>
+      <w:r>
+        <w:rPr>
+          <w:lang w:val="ru-RU"/>
+        </w:rPr>
+        <w:t xml:space="preserve"> </w:t>
+      </w:r>
+      <w:r>
+        <w:rPr>
+          <w:lang w:val="ru-RU"/>
+        </w:rPr>
+        <w:t>Н</w:t>
+      </w:r>
+      <w:r>
+        <w:rPr>
+          <w:lang w:val="ru-RU"/>
+        </w:rPr>
+        <w:t>о вот уже наступила ночь</w:t>
+      </w:r>
+      <w:r>
+        <w:rPr>
+          <w:lang w:val="ru-RU"/>
+        </w:rPr>
+        <w:t>,</w:t>
+      </w:r>
+      <w:r>
+        <w:rPr>
+          <w:lang w:val="ru-RU"/>
+        </w:rPr>
+        <w:t xml:space="preserve"> Свиняша и Хрюков отправились домой на машине времени. Когда они прилетели домой, был день</w:t>
+      </w:r>
+      <w:r>
+        <w:rPr>
+          <w:lang w:val="ru-RU"/>
+        </w:rPr>
+        <w:t>,</w:t>
+      </w:r>
+      <w:bookmarkStart w:id="1" w:name="_GoBack"/>
+      <w:bookmarkEnd w:id="1"/>
+      <w:r>
+        <w:rPr>
+          <w:lang w:val="ru-RU"/>
+        </w:rPr>
+        <w:t xml:space="preserve"> Хрюков рассказал Свиняше как устроена машина </w:t>
       </w:r>
       <w:r>
         <w:rPr>
@@ -8131,8 +8313,6 @@
           </wp:inline>
         </w:drawing>
       </w:r>
-      <w:bookmarkStart w:id="1" w:name="_GoBack"/>
-      <w:bookmarkEnd w:id="1"/>
     </w:p>
     <w:p>
       <w:pPr>
@@ -10158,7 +10338,7 @@
 </file>
 
 <file path=customXml/itemProps1.xml><?xml version="1.0" encoding="utf-8"?>
-<ds:datastoreItem xmlns:ds="http://schemas.openxmlformats.org/officeDocument/2006/customXml" ds:itemID="{99CCDE88-0997-4CF1-8285-513824990121}">
+<ds:datastoreItem xmlns:ds="http://schemas.openxmlformats.org/officeDocument/2006/customXml" ds:itemID="{16833F36-6DC8-465E-9DBC-B2BDE6BBF730}">
   <ds:schemaRefs>
     <ds:schemaRef ds:uri="http://schemas.openxmlformats.org/officeDocument/2006/bibliography"/>
   </ds:schemaRefs>

</xml_diff>